<commit_message>
Upload finale Version Teamdokuemnt
</commit_message>
<xml_diff>
--- a/documents/project management/Übersicht_Teammitglieder_Einschätzung.docx
+++ b/documents/project management/Übersicht_Teammitglieder_Einschätzung.docx
@@ -592,8 +592,6 @@
               </w:rPr>
               <w:t>Sehr gute Hilfestellung für das Backend-Team</w:t>
             </w:r>
-            <w:bookmarkStart w:id="0" w:name="_GoBack"/>
-            <w:bookmarkEnd w:id="0"/>
           </w:p>
           <w:p>
             <w:pPr>
@@ -2278,19 +2276,181 @@
           </w:tcPr>
           <w:p>
             <w:pPr>
-              <w:rPr>
-                <w:rFonts w:ascii="Arial" w:hAnsi="Arial" w:cs="Arial"/>
-                <w:sz w:val="22"/>
-                <w:szCs w:val="22"/>
-              </w:rPr>
-            </w:pPr>
-            <w:r>
-              <w:rPr>
-                <w:rFonts w:ascii="Arial" w:hAnsi="Arial" w:cs="Arial"/>
-                <w:sz w:val="22"/>
-                <w:szCs w:val="22"/>
+              <w:pStyle w:val="Listenabsatz"/>
+              <w:numPr>
+                <w:ilvl w:val="0"/>
+                <w:numId w:val="22"/>
+              </w:numPr>
+              <w:ind w:left="459"/>
+              <w:rPr>
+                <w:rFonts w:ascii="Arial" w:hAnsi="Arial" w:cs="Arial"/>
+              </w:rPr>
+            </w:pPr>
+            <w:r>
+              <w:rPr>
+                <w:rFonts w:ascii="Arial" w:hAnsi="Arial" w:cs="Arial"/>
               </w:rPr>
               <w:t>Teamlead</w:t>
+            </w:r>
+            <w:r>
+              <w:rPr>
+                <w:rFonts w:ascii="Arial" w:hAnsi="Arial" w:cs="Arial"/>
+              </w:rPr>
+              <w:t xml:space="preserve"> der Gruppe</w:t>
+            </w:r>
+          </w:p>
+          <w:p>
+            <w:pPr>
+              <w:pStyle w:val="Listenabsatz"/>
+              <w:numPr>
+                <w:ilvl w:val="0"/>
+                <w:numId w:val="21"/>
+              </w:numPr>
+              <w:ind w:left="459"/>
+              <w:rPr>
+                <w:rFonts w:ascii="Arial" w:hAnsi="Arial" w:cs="Arial"/>
+              </w:rPr>
+            </w:pPr>
+            <w:r>
+              <w:rPr>
+                <w:rFonts w:ascii="Arial" w:hAnsi="Arial" w:cs="Arial"/>
+              </w:rPr>
+              <w:t>Hohes Engagement</w:t>
+            </w:r>
+          </w:p>
+          <w:p>
+            <w:pPr>
+              <w:pStyle w:val="Listenabsatz"/>
+              <w:numPr>
+                <w:ilvl w:val="0"/>
+                <w:numId w:val="21"/>
+              </w:numPr>
+              <w:ind w:left="459"/>
+              <w:rPr>
+                <w:rFonts w:ascii="Arial" w:hAnsi="Arial" w:cs="Arial"/>
+              </w:rPr>
+            </w:pPr>
+            <w:r>
+              <w:rPr>
+                <w:rFonts w:ascii="Arial" w:hAnsi="Arial" w:cs="Arial"/>
+              </w:rPr>
+              <w:t>Hohe Qualität bei der Arbeit</w:t>
+            </w:r>
+          </w:p>
+          <w:p>
+            <w:pPr>
+              <w:pStyle w:val="Listenabsatz"/>
+              <w:numPr>
+                <w:ilvl w:val="0"/>
+                <w:numId w:val="21"/>
+              </w:numPr>
+              <w:ind w:left="459"/>
+              <w:rPr>
+                <w:rFonts w:ascii="Arial" w:hAnsi="Arial" w:cs="Arial"/>
+              </w:rPr>
+            </w:pPr>
+            <w:r>
+              <w:rPr>
+                <w:rFonts w:ascii="Arial" w:hAnsi="Arial" w:cs="Arial"/>
+              </w:rPr>
+              <w:t>Hilfestellung bei Aufgaben</w:t>
+            </w:r>
+          </w:p>
+          <w:p>
+            <w:pPr>
+              <w:pStyle w:val="Listenabsatz"/>
+              <w:numPr>
+                <w:ilvl w:val="0"/>
+                <w:numId w:val="21"/>
+              </w:numPr>
+              <w:ind w:left="459"/>
+              <w:rPr>
+                <w:rFonts w:ascii="Arial" w:hAnsi="Arial" w:cs="Arial"/>
+              </w:rPr>
+            </w:pPr>
+            <w:r>
+              <w:rPr>
+                <w:rFonts w:ascii="Arial" w:hAnsi="Arial" w:cs="Arial"/>
+              </w:rPr>
+              <w:t>Ausbilfe über den den Aufgabenbereich hinweg</w:t>
+            </w:r>
+          </w:p>
+          <w:p>
+            <w:pPr>
+              <w:pStyle w:val="Listenabsatz"/>
+              <w:numPr>
+                <w:ilvl w:val="0"/>
+                <w:numId w:val="21"/>
+              </w:numPr>
+              <w:ind w:left="459"/>
+              <w:rPr>
+                <w:rFonts w:ascii="Arial" w:hAnsi="Arial" w:cs="Arial"/>
+              </w:rPr>
+            </w:pPr>
+            <w:r>
+              <w:rPr>
+                <w:rFonts w:ascii="Arial" w:hAnsi="Arial" w:cs="Arial"/>
+              </w:rPr>
+              <w:t>Immer erreichbar</w:t>
+            </w:r>
+            <w:bookmarkStart w:id="0" w:name="_GoBack"/>
+            <w:bookmarkEnd w:id="0"/>
+          </w:p>
+          <w:p>
+            <w:pPr>
+              <w:pStyle w:val="Listenabsatz"/>
+              <w:numPr>
+                <w:ilvl w:val="0"/>
+                <w:numId w:val="21"/>
+              </w:numPr>
+              <w:ind w:left="459"/>
+              <w:rPr>
+                <w:rFonts w:ascii="Arial" w:hAnsi="Arial" w:cs="Arial"/>
+              </w:rPr>
+            </w:pPr>
+            <w:r>
+              <w:rPr>
+                <w:rFonts w:ascii="Arial" w:hAnsi="Arial" w:cs="Arial"/>
+              </w:rPr>
+              <w:t>Sehr gute Führung des Teams</w:t>
+            </w:r>
+          </w:p>
+          <w:p>
+            <w:pPr>
+              <w:pStyle w:val="Listenabsatz"/>
+              <w:numPr>
+                <w:ilvl w:val="0"/>
+                <w:numId w:val="21"/>
+              </w:numPr>
+              <w:ind w:left="459"/>
+              <w:rPr>
+                <w:rFonts w:ascii="Arial" w:hAnsi="Arial" w:cs="Arial"/>
+              </w:rPr>
+            </w:pPr>
+            <w:r>
+              <w:rPr>
+                <w:rFonts w:ascii="Arial" w:hAnsi="Arial" w:cs="Arial"/>
+              </w:rPr>
+              <w:t>Gute Koordination und Aufteilung der Aufgaben</w:t>
+            </w:r>
+          </w:p>
+          <w:p>
+            <w:pPr>
+              <w:pStyle w:val="Listenabsatz"/>
+              <w:numPr>
+                <w:ilvl w:val="0"/>
+                <w:numId w:val="21"/>
+              </w:numPr>
+              <w:ind w:left="459"/>
+              <w:rPr>
+                <w:rFonts w:ascii="Arial" w:hAnsi="Arial" w:cs="Arial"/>
+              </w:rPr>
+            </w:pPr>
+            <w:r>
+              <w:rPr>
+                <w:rFonts w:ascii="Arial" w:hAnsi="Arial" w:cs="Arial"/>
+              </w:rPr>
+              <w:t>Ständiges Feedback mit dem Team</w:t>
             </w:r>
           </w:p>
         </w:tc>
@@ -4353,6 +4513,119 @@
     </w:lvl>
   </w:abstractNum>
   <w:abstractNum w:abstractNumId="8">
+    <w:nsid w:val="3BD4719D"/>
+    <w:multiLevelType w:val="hybridMultilevel"/>
+    <w:tmpl w:val="BE0AF58C"/>
+    <w:lvl w:ilvl="0" w:tplc="04070001">
+      <w:start w:val="1"/>
+      <w:numFmt w:val="bullet"/>
+      <w:lvlText w:val=""/>
+      <w:lvlJc w:val="left"/>
+      <w:pPr>
+        <w:ind w:left="720" w:hanging="360"/>
+      </w:pPr>
+      <w:rPr>
+        <w:rFonts w:ascii="Symbol" w:hAnsi="Symbol" w:hint="default"/>
+      </w:rPr>
+    </w:lvl>
+    <w:lvl w:ilvl="1" w:tplc="04070003" w:tentative="1">
+      <w:start w:val="1"/>
+      <w:numFmt w:val="bullet"/>
+      <w:lvlText w:val="o"/>
+      <w:lvlJc w:val="left"/>
+      <w:pPr>
+        <w:ind w:left="1440" w:hanging="360"/>
+      </w:pPr>
+      <w:rPr>
+        <w:rFonts w:ascii="Courier New" w:hAnsi="Courier New" w:hint="default"/>
+      </w:rPr>
+    </w:lvl>
+    <w:lvl w:ilvl="2" w:tplc="04070005" w:tentative="1">
+      <w:start w:val="1"/>
+      <w:numFmt w:val="bullet"/>
+      <w:lvlText w:val=""/>
+      <w:lvlJc w:val="left"/>
+      <w:pPr>
+        <w:ind w:left="2160" w:hanging="360"/>
+      </w:pPr>
+      <w:rPr>
+        <w:rFonts w:ascii="Wingdings" w:hAnsi="Wingdings" w:hint="default"/>
+      </w:rPr>
+    </w:lvl>
+    <w:lvl w:ilvl="3" w:tplc="04070001" w:tentative="1">
+      <w:start w:val="1"/>
+      <w:numFmt w:val="bullet"/>
+      <w:lvlText w:val=""/>
+      <w:lvlJc w:val="left"/>
+      <w:pPr>
+        <w:ind w:left="2880" w:hanging="360"/>
+      </w:pPr>
+      <w:rPr>
+        <w:rFonts w:ascii="Symbol" w:hAnsi="Symbol" w:hint="default"/>
+      </w:rPr>
+    </w:lvl>
+    <w:lvl w:ilvl="4" w:tplc="04070003" w:tentative="1">
+      <w:start w:val="1"/>
+      <w:numFmt w:val="bullet"/>
+      <w:lvlText w:val="o"/>
+      <w:lvlJc w:val="left"/>
+      <w:pPr>
+        <w:ind w:left="3600" w:hanging="360"/>
+      </w:pPr>
+      <w:rPr>
+        <w:rFonts w:ascii="Courier New" w:hAnsi="Courier New" w:hint="default"/>
+      </w:rPr>
+    </w:lvl>
+    <w:lvl w:ilvl="5" w:tplc="04070005" w:tentative="1">
+      <w:start w:val="1"/>
+      <w:numFmt w:val="bullet"/>
+      <w:lvlText w:val=""/>
+      <w:lvlJc w:val="left"/>
+      <w:pPr>
+        <w:ind w:left="4320" w:hanging="360"/>
+      </w:pPr>
+      <w:rPr>
+        <w:rFonts w:ascii="Wingdings" w:hAnsi="Wingdings" w:hint="default"/>
+      </w:rPr>
+    </w:lvl>
+    <w:lvl w:ilvl="6" w:tplc="04070001" w:tentative="1">
+      <w:start w:val="1"/>
+      <w:numFmt w:val="bullet"/>
+      <w:lvlText w:val=""/>
+      <w:lvlJc w:val="left"/>
+      <w:pPr>
+        <w:ind w:left="5040" w:hanging="360"/>
+      </w:pPr>
+      <w:rPr>
+        <w:rFonts w:ascii="Symbol" w:hAnsi="Symbol" w:hint="default"/>
+      </w:rPr>
+    </w:lvl>
+    <w:lvl w:ilvl="7" w:tplc="04070003" w:tentative="1">
+      <w:start w:val="1"/>
+      <w:numFmt w:val="bullet"/>
+      <w:lvlText w:val="o"/>
+      <w:lvlJc w:val="left"/>
+      <w:pPr>
+        <w:ind w:left="5760" w:hanging="360"/>
+      </w:pPr>
+      <w:rPr>
+        <w:rFonts w:ascii="Courier New" w:hAnsi="Courier New" w:hint="default"/>
+      </w:rPr>
+    </w:lvl>
+    <w:lvl w:ilvl="8" w:tplc="04070005" w:tentative="1">
+      <w:start w:val="1"/>
+      <w:numFmt w:val="bullet"/>
+      <w:lvlText w:val=""/>
+      <w:lvlJc w:val="left"/>
+      <w:pPr>
+        <w:ind w:left="6480" w:hanging="360"/>
+      </w:pPr>
+      <w:rPr>
+        <w:rFonts w:ascii="Wingdings" w:hAnsi="Wingdings" w:hint="default"/>
+      </w:rPr>
+    </w:lvl>
+  </w:abstractNum>
+  <w:abstractNum w:abstractNumId="9">
     <w:nsid w:val="3D5817F7"/>
     <w:multiLevelType w:val="hybridMultilevel"/>
     <w:tmpl w:val="33967F9A"/>
@@ -4465,7 +4738,7 @@
       </w:rPr>
     </w:lvl>
   </w:abstractNum>
-  <w:abstractNum w:abstractNumId="9">
+  <w:abstractNum w:abstractNumId="10">
     <w:nsid w:val="4281014A"/>
     <w:multiLevelType w:val="hybridMultilevel"/>
     <w:tmpl w:val="64347590"/>
@@ -4578,7 +4851,120 @@
       </w:rPr>
     </w:lvl>
   </w:abstractNum>
-  <w:abstractNum w:abstractNumId="10">
+  <w:abstractNum w:abstractNumId="11">
+    <w:nsid w:val="48786104"/>
+    <w:multiLevelType w:val="hybridMultilevel"/>
+    <w:tmpl w:val="48322D1A"/>
+    <w:lvl w:ilvl="0" w:tplc="04070001">
+      <w:start w:val="1"/>
+      <w:numFmt w:val="bullet"/>
+      <w:lvlText w:val=""/>
+      <w:lvlJc w:val="left"/>
+      <w:pPr>
+        <w:ind w:left="720" w:hanging="360"/>
+      </w:pPr>
+      <w:rPr>
+        <w:rFonts w:ascii="Symbol" w:hAnsi="Symbol" w:hint="default"/>
+      </w:rPr>
+    </w:lvl>
+    <w:lvl w:ilvl="1" w:tplc="04070003" w:tentative="1">
+      <w:start w:val="1"/>
+      <w:numFmt w:val="bullet"/>
+      <w:lvlText w:val="o"/>
+      <w:lvlJc w:val="left"/>
+      <w:pPr>
+        <w:ind w:left="1440" w:hanging="360"/>
+      </w:pPr>
+      <w:rPr>
+        <w:rFonts w:ascii="Courier New" w:hAnsi="Courier New" w:hint="default"/>
+      </w:rPr>
+    </w:lvl>
+    <w:lvl w:ilvl="2" w:tplc="04070005" w:tentative="1">
+      <w:start w:val="1"/>
+      <w:numFmt w:val="bullet"/>
+      <w:lvlText w:val=""/>
+      <w:lvlJc w:val="left"/>
+      <w:pPr>
+        <w:ind w:left="2160" w:hanging="360"/>
+      </w:pPr>
+      <w:rPr>
+        <w:rFonts w:ascii="Wingdings" w:hAnsi="Wingdings" w:hint="default"/>
+      </w:rPr>
+    </w:lvl>
+    <w:lvl w:ilvl="3" w:tplc="04070001" w:tentative="1">
+      <w:start w:val="1"/>
+      <w:numFmt w:val="bullet"/>
+      <w:lvlText w:val=""/>
+      <w:lvlJc w:val="left"/>
+      <w:pPr>
+        <w:ind w:left="2880" w:hanging="360"/>
+      </w:pPr>
+      <w:rPr>
+        <w:rFonts w:ascii="Symbol" w:hAnsi="Symbol" w:hint="default"/>
+      </w:rPr>
+    </w:lvl>
+    <w:lvl w:ilvl="4" w:tplc="04070003" w:tentative="1">
+      <w:start w:val="1"/>
+      <w:numFmt w:val="bullet"/>
+      <w:lvlText w:val="o"/>
+      <w:lvlJc w:val="left"/>
+      <w:pPr>
+        <w:ind w:left="3600" w:hanging="360"/>
+      </w:pPr>
+      <w:rPr>
+        <w:rFonts w:ascii="Courier New" w:hAnsi="Courier New" w:hint="default"/>
+      </w:rPr>
+    </w:lvl>
+    <w:lvl w:ilvl="5" w:tplc="04070005" w:tentative="1">
+      <w:start w:val="1"/>
+      <w:numFmt w:val="bullet"/>
+      <w:lvlText w:val=""/>
+      <w:lvlJc w:val="left"/>
+      <w:pPr>
+        <w:ind w:left="4320" w:hanging="360"/>
+      </w:pPr>
+      <w:rPr>
+        <w:rFonts w:ascii="Wingdings" w:hAnsi="Wingdings" w:hint="default"/>
+      </w:rPr>
+    </w:lvl>
+    <w:lvl w:ilvl="6" w:tplc="04070001" w:tentative="1">
+      <w:start w:val="1"/>
+      <w:numFmt w:val="bullet"/>
+      <w:lvlText w:val=""/>
+      <w:lvlJc w:val="left"/>
+      <w:pPr>
+        <w:ind w:left="5040" w:hanging="360"/>
+      </w:pPr>
+      <w:rPr>
+        <w:rFonts w:ascii="Symbol" w:hAnsi="Symbol" w:hint="default"/>
+      </w:rPr>
+    </w:lvl>
+    <w:lvl w:ilvl="7" w:tplc="04070003" w:tentative="1">
+      <w:start w:val="1"/>
+      <w:numFmt w:val="bullet"/>
+      <w:lvlText w:val="o"/>
+      <w:lvlJc w:val="left"/>
+      <w:pPr>
+        <w:ind w:left="5760" w:hanging="360"/>
+      </w:pPr>
+      <w:rPr>
+        <w:rFonts w:ascii="Courier New" w:hAnsi="Courier New" w:hint="default"/>
+      </w:rPr>
+    </w:lvl>
+    <w:lvl w:ilvl="8" w:tplc="04070005" w:tentative="1">
+      <w:start w:val="1"/>
+      <w:numFmt w:val="bullet"/>
+      <w:lvlText w:val=""/>
+      <w:lvlJc w:val="left"/>
+      <w:pPr>
+        <w:ind w:left="6480" w:hanging="360"/>
+      </w:pPr>
+      <w:rPr>
+        <w:rFonts w:ascii="Wingdings" w:hAnsi="Wingdings" w:hint="default"/>
+      </w:rPr>
+    </w:lvl>
+  </w:abstractNum>
+  <w:abstractNum w:abstractNumId="12">
     <w:nsid w:val="49307C67"/>
     <w:multiLevelType w:val="hybridMultilevel"/>
     <w:tmpl w:val="B1BE6C92"/>
@@ -4691,7 +5077,7 @@
       </w:rPr>
     </w:lvl>
   </w:abstractNum>
-  <w:abstractNum w:abstractNumId="11">
+  <w:abstractNum w:abstractNumId="13">
     <w:nsid w:val="49D241B8"/>
     <w:multiLevelType w:val="hybridMultilevel"/>
     <w:tmpl w:val="CE1A7800"/>
@@ -4804,7 +5190,7 @@
       </w:rPr>
     </w:lvl>
   </w:abstractNum>
-  <w:abstractNum w:abstractNumId="12">
+  <w:abstractNum w:abstractNumId="14">
     <w:nsid w:val="4F8B5BC7"/>
     <w:multiLevelType w:val="hybridMultilevel"/>
     <w:tmpl w:val="34388F08"/>
@@ -4917,7 +5303,7 @@
       </w:rPr>
     </w:lvl>
   </w:abstractNum>
-  <w:abstractNum w:abstractNumId="13">
+  <w:abstractNum w:abstractNumId="15">
     <w:nsid w:val="55A4411E"/>
     <w:multiLevelType w:val="hybridMultilevel"/>
     <w:tmpl w:val="C54A353A"/>
@@ -5030,7 +5416,7 @@
       </w:rPr>
     </w:lvl>
   </w:abstractNum>
-  <w:abstractNum w:abstractNumId="14">
+  <w:abstractNum w:abstractNumId="16">
     <w:nsid w:val="5D3622D8"/>
     <w:multiLevelType w:val="hybridMultilevel"/>
     <w:tmpl w:val="E6F6F176"/>
@@ -5143,7 +5529,7 @@
       </w:rPr>
     </w:lvl>
   </w:abstractNum>
-  <w:abstractNum w:abstractNumId="15">
+  <w:abstractNum w:abstractNumId="17">
     <w:nsid w:val="60A61ADB"/>
     <w:multiLevelType w:val="hybridMultilevel"/>
     <w:tmpl w:val="E8E06D84"/>
@@ -5256,7 +5642,7 @@
       </w:rPr>
     </w:lvl>
   </w:abstractNum>
-  <w:abstractNum w:abstractNumId="16">
+  <w:abstractNum w:abstractNumId="18">
     <w:nsid w:val="69913426"/>
     <w:multiLevelType w:val="hybridMultilevel"/>
     <w:tmpl w:val="8C0650E0"/>
@@ -5369,7 +5755,7 @@
       </w:rPr>
     </w:lvl>
   </w:abstractNum>
-  <w:abstractNum w:abstractNumId="17">
+  <w:abstractNum w:abstractNumId="19">
     <w:nsid w:val="6D2A3057"/>
     <w:multiLevelType w:val="hybridMultilevel"/>
     <w:tmpl w:val="761C9820"/>
@@ -5482,7 +5868,7 @@
       </w:rPr>
     </w:lvl>
   </w:abstractNum>
-  <w:abstractNum w:abstractNumId="18">
+  <w:abstractNum w:abstractNumId="20">
     <w:nsid w:val="6FEF649C"/>
     <w:multiLevelType w:val="hybridMultilevel"/>
     <w:tmpl w:val="01AC9FB2"/>
@@ -5595,7 +5981,7 @@
       </w:rPr>
     </w:lvl>
   </w:abstractNum>
-  <w:abstractNum w:abstractNumId="19">
+  <w:abstractNum w:abstractNumId="21">
     <w:nsid w:val="7D661273"/>
     <w:multiLevelType w:val="hybridMultilevel"/>
     <w:tmpl w:val="0DEC7F00"/>
@@ -5709,46 +6095,46 @@
     </w:lvl>
   </w:abstractNum>
   <w:num w:numId="1">
-    <w:abstractNumId w:val="19"/>
+    <w:abstractNumId w:val="21"/>
   </w:num>
   <w:num w:numId="2">
-    <w:abstractNumId w:val="15"/>
+    <w:abstractNumId w:val="17"/>
   </w:num>
   <w:num w:numId="3">
     <w:abstractNumId w:val="4"/>
   </w:num>
   <w:num w:numId="4">
-    <w:abstractNumId w:val="14"/>
+    <w:abstractNumId w:val="16"/>
   </w:num>
   <w:num w:numId="5">
-    <w:abstractNumId w:val="11"/>
+    <w:abstractNumId w:val="13"/>
   </w:num>
   <w:num w:numId="6">
-    <w:abstractNumId w:val="13"/>
+    <w:abstractNumId w:val="15"/>
   </w:num>
   <w:num w:numId="7">
     <w:abstractNumId w:val="6"/>
   </w:num>
   <w:num w:numId="8">
-    <w:abstractNumId w:val="18"/>
+    <w:abstractNumId w:val="20"/>
   </w:num>
   <w:num w:numId="9">
-    <w:abstractNumId w:val="9"/>
+    <w:abstractNumId w:val="10"/>
   </w:num>
   <w:num w:numId="10">
-    <w:abstractNumId w:val="12"/>
+    <w:abstractNumId w:val="14"/>
   </w:num>
   <w:num w:numId="11">
     <w:abstractNumId w:val="3"/>
   </w:num>
   <w:num w:numId="12">
-    <w:abstractNumId w:val="17"/>
+    <w:abstractNumId w:val="19"/>
   </w:num>
   <w:num w:numId="13">
-    <w:abstractNumId w:val="10"/>
+    <w:abstractNumId w:val="12"/>
   </w:num>
   <w:num w:numId="14">
-    <w:abstractNumId w:val="8"/>
+    <w:abstractNumId w:val="9"/>
   </w:num>
   <w:num w:numId="15">
     <w:abstractNumId w:val="0"/>
@@ -5757,7 +6143,7 @@
     <w:abstractNumId w:val="7"/>
   </w:num>
   <w:num w:numId="17">
-    <w:abstractNumId w:val="16"/>
+    <w:abstractNumId w:val="18"/>
   </w:num>
   <w:num w:numId="18">
     <w:abstractNumId w:val="5"/>
@@ -5767,6 +6153,12 @@
   </w:num>
   <w:num w:numId="20">
     <w:abstractNumId w:val="1"/>
+  </w:num>
+  <w:num w:numId="21">
+    <w:abstractNumId w:val="8"/>
+  </w:num>
+  <w:num w:numId="22">
+    <w:abstractNumId w:val="11"/>
   </w:num>
 </w:numbering>
 </file>

</xml_diff>